<commit_message>
modified:   assets/cv.docx 	modified:   assets/cv.pdf 	modified:   index.html
</commit_message>
<xml_diff>
--- a/assets/cv.docx
+++ b/assets/cv.docx
@@ -55,7 +55,7 @@
           <w:sz w:val="22"/>
           <w:szCs w:val="22"/>
         </w:rPr>
-        <w:t>May 20</w:t>
+        <w:t>August 1,</w:t>
       </w:r>
       <w:r>
         <w:rPr>
@@ -63,7 +63,7 @@
           <w:sz w:val="22"/>
           <w:szCs w:val="22"/>
         </w:rPr>
-        <w:t>, 20</w:t>
+        <w:t xml:space="preserve"> 20</w:t>
       </w:r>
       <w:r>
         <w:rPr>
@@ -3197,47 +3197,15 @@
                 <w:sz w:val="22"/>
                 <w:szCs w:val="22"/>
               </w:rPr>
-              <w:t>B</w:t>
-            </w:r>
-            <w:r>
-              <w:rPr>
-                <w:rFonts w:asciiTheme="majorHAnsi" w:eastAsia="FangSong" w:hAnsiTheme="majorHAnsi" w:cstheme="majorHAnsi"/>
-                <w:sz w:val="22"/>
-                <w:szCs w:val="22"/>
-              </w:rPr>
-              <w:t>uilding ways of identifying applications for the firewall</w:t>
-            </w:r>
-            <w:r>
-              <w:rPr>
-                <w:rFonts w:asciiTheme="majorHAnsi" w:eastAsia="FangSong" w:hAnsiTheme="majorHAnsi" w:cstheme="majorHAnsi"/>
-                <w:sz w:val="22"/>
-                <w:szCs w:val="22"/>
-              </w:rPr>
-              <w:t xml:space="preserve"> for the Cisco VDB team. Using my Big Data Analytics skillsets to identify patterns in network traffic to provide improved security for clients of </w:t>
-            </w:r>
-            <w:r>
-              <w:rPr>
-                <w:rFonts w:asciiTheme="majorHAnsi" w:eastAsia="FangSong" w:hAnsiTheme="majorHAnsi" w:cstheme="majorHAnsi"/>
-                <w:sz w:val="22"/>
-                <w:szCs w:val="22"/>
-              </w:rPr>
-              <w:t xml:space="preserve">the </w:t>
-            </w:r>
-            <w:r>
-              <w:rPr>
-                <w:rFonts w:asciiTheme="majorHAnsi" w:eastAsia="FangSong" w:hAnsiTheme="majorHAnsi" w:cstheme="majorHAnsi"/>
-                <w:sz w:val="22"/>
-                <w:szCs w:val="22"/>
-              </w:rPr>
-              <w:t>Cisco Secure Firewall product.</w:t>
-            </w:r>
-            <w:r>
-              <w:rPr>
-                <w:rFonts w:asciiTheme="majorHAnsi" w:eastAsia="FangSong" w:hAnsiTheme="majorHAnsi" w:cstheme="majorHAnsi"/>
-                <w:sz w:val="22"/>
-                <w:szCs w:val="22"/>
-              </w:rPr>
-              <w:t xml:space="preserve"> Identifying patterns in unencrypted traffic to provide security policies while protecting customer privacy. </w:t>
+              <w:t>Building ways of identifying applications for the firewall for the Cisco Secure Firewall team. Performing Big Data Analytics to identify patterns in network traffic to improve network security for clients of the Cisco Secure Firewall product. Identifying patterns in unencrypted traffic to provide security policies while protecting customer privacy.</w:t>
+            </w:r>
+            <w:r>
+              <w:rPr>
+                <w:rFonts w:asciiTheme="majorHAnsi" w:eastAsia="FangSong" w:hAnsiTheme="majorHAnsi" w:cstheme="majorHAnsi"/>
+                <w:sz w:val="22"/>
+                <w:szCs w:val="22"/>
+              </w:rPr>
+              <w:t xml:space="preserve"> </w:t>
             </w:r>
           </w:p>
         </w:tc>
@@ -3383,23 +3351,13 @@
                 <w:szCs w:val="22"/>
               </w:rPr>
             </w:pPr>
-            <w:proofErr w:type="spellStart"/>
-            <w:r>
-              <w:rPr>
-                <w:rFonts w:asciiTheme="majorHAnsi" w:eastAsia="FangSong" w:hAnsiTheme="majorHAnsi" w:cstheme="majorHAnsi"/>
-                <w:sz w:val="22"/>
-                <w:szCs w:val="22"/>
-              </w:rPr>
-              <w:t>NewWave</w:t>
-            </w:r>
-            <w:proofErr w:type="spellEnd"/>
-            <w:r>
-              <w:rPr>
-                <w:rFonts w:asciiTheme="majorHAnsi" w:eastAsia="FangSong" w:hAnsiTheme="majorHAnsi" w:cstheme="majorHAnsi"/>
-                <w:sz w:val="22"/>
-                <w:szCs w:val="22"/>
-              </w:rPr>
-              <w:t xml:space="preserve"> Telecom &amp; Technologies Inc., </w:t>
+            <w:r>
+              <w:rPr>
+                <w:rFonts w:asciiTheme="majorHAnsi" w:eastAsia="FangSong" w:hAnsiTheme="majorHAnsi" w:cstheme="majorHAnsi"/>
+                <w:sz w:val="22"/>
+                <w:szCs w:val="22"/>
+              </w:rPr>
+              <w:t xml:space="preserve">NewWave Telecom &amp; Technologies Inc., </w:t>
             </w:r>
           </w:p>
           <w:p>
@@ -3647,43 +3605,7 @@
                 <w:sz w:val="22"/>
                 <w:szCs w:val="22"/>
               </w:rPr>
-              <w:t xml:space="preserve"> and Apache Spark technologies. Using knowledge of and skills with various cloud-based platforms and technologies like Google </w:t>
-            </w:r>
-            <w:proofErr w:type="spellStart"/>
-            <w:r>
-              <w:rPr>
-                <w:rFonts w:asciiTheme="majorHAnsi" w:eastAsia="FangSong" w:hAnsiTheme="majorHAnsi" w:cstheme="majorHAnsi"/>
-                <w:sz w:val="22"/>
-                <w:szCs w:val="22"/>
-              </w:rPr>
-              <w:t>Dataproc</w:t>
-            </w:r>
-            <w:proofErr w:type="spellEnd"/>
-            <w:r>
-              <w:rPr>
-                <w:rFonts w:asciiTheme="majorHAnsi" w:eastAsia="FangSong" w:hAnsiTheme="majorHAnsi" w:cstheme="majorHAnsi"/>
-                <w:sz w:val="22"/>
-                <w:szCs w:val="22"/>
-              </w:rPr>
-              <w:t xml:space="preserve">, Google Compute Engine, Google Cloud Storage, Google Cloud SDK, Google Cloud SQL, Google Big Query, and Google Cloud CDN to process, store and analyze patient data and perform data quality analytics over it. Presenting results using visualization platforms like Looker, </w:t>
-            </w:r>
-            <w:proofErr w:type="spellStart"/>
-            <w:r>
-              <w:rPr>
-                <w:rFonts w:asciiTheme="majorHAnsi" w:eastAsia="FangSong" w:hAnsiTheme="majorHAnsi" w:cstheme="majorHAnsi"/>
-                <w:sz w:val="22"/>
-                <w:szCs w:val="22"/>
-              </w:rPr>
-              <w:t>Jupyter</w:t>
-            </w:r>
-            <w:proofErr w:type="spellEnd"/>
-            <w:r>
-              <w:rPr>
-                <w:rFonts w:asciiTheme="majorHAnsi" w:eastAsia="FangSong" w:hAnsiTheme="majorHAnsi" w:cstheme="majorHAnsi"/>
-                <w:sz w:val="22"/>
-                <w:szCs w:val="22"/>
-              </w:rPr>
-              <w:t xml:space="preserve"> Notebook and Azure Databricks. </w:t>
+              <w:t xml:space="preserve"> and Apache Spark technologies. Using knowledge of and skills with various cloud-based platforms and technologies like Google Dataproc, Google Compute Engine, Google Cloud Storage, Google Cloud SDK, Google Cloud SQL, Google Big Query, and Google Cloud CDN to process, store and analyze patient data and perform data quality analytics over it. Presenting results using visualization platforms like Looker, Jupyter Notebook and Azure Databricks. </w:t>
             </w:r>
           </w:p>
           <w:p>
@@ -3851,7 +3773,6 @@
                 <w:szCs w:val="22"/>
               </w:rPr>
             </w:pPr>
-            <w:proofErr w:type="spellStart"/>
             <w:r>
               <w:rPr>
                 <w:rFonts w:asciiTheme="majorHAnsi" w:eastAsia="FangSong" w:hAnsiTheme="majorHAnsi" w:cstheme="majorHAnsi"/>
@@ -3859,16 +3780,7 @@
                 <w:szCs w:val="22"/>
               </w:rPr>
               <w:lastRenderedPageBreak/>
-              <w:t>NewWave</w:t>
-            </w:r>
-            <w:proofErr w:type="spellEnd"/>
-            <w:r>
-              <w:rPr>
-                <w:rFonts w:asciiTheme="majorHAnsi" w:eastAsia="FangSong" w:hAnsiTheme="majorHAnsi" w:cstheme="majorHAnsi"/>
-                <w:sz w:val="22"/>
-                <w:szCs w:val="22"/>
-              </w:rPr>
-              <w:t xml:space="preserve"> Telecom &amp; Technologies Inc., </w:t>
+              <w:t xml:space="preserve">NewWave Telecom &amp; Technologies Inc., </w:t>
             </w:r>
           </w:p>
           <w:p>
@@ -4436,33 +4348,7 @@
                 <w:szCs w:val="22"/>
                 <w:shd w:val="clear" w:color="auto" w:fill="FFFFFF"/>
               </w:rPr>
-              <w:t>2020 IEEE 6th Intl Conference on Big Data Security on Cloud (</w:t>
-            </w:r>
-            <w:proofErr w:type="spellStart"/>
-            <w:r>
-              <w:rPr>
-                <w:rFonts w:asciiTheme="majorHAnsi" w:hAnsiTheme="majorHAnsi" w:cstheme="majorHAnsi"/>
-                <w:i/>
-                <w:iCs/>
-                <w:color w:val="222222"/>
-                <w:sz w:val="22"/>
-                <w:szCs w:val="22"/>
-                <w:shd w:val="clear" w:color="auto" w:fill="FFFFFF"/>
-              </w:rPr>
-              <w:t>BigDataSecurity</w:t>
-            </w:r>
-            <w:proofErr w:type="spellEnd"/>
-            <w:r>
-              <w:rPr>
-                <w:rFonts w:asciiTheme="majorHAnsi" w:hAnsiTheme="majorHAnsi" w:cstheme="majorHAnsi"/>
-                <w:i/>
-                <w:iCs/>
-                <w:color w:val="222222"/>
-                <w:sz w:val="22"/>
-                <w:szCs w:val="22"/>
-                <w:shd w:val="clear" w:color="auto" w:fill="FFFFFF"/>
-              </w:rPr>
-              <w:t>), IEEE Intl Conference on High Performance and Smart Computing</w:t>
+              <w:t>2020 IEEE 6th Intl Conference on Big Data Security on Cloud (BigDataSecurity), IEEE Intl Conference on High Performance and Smart Computing</w:t>
             </w:r>
             <w:r>
               <w:rPr>
@@ -4996,19 +4882,11 @@
                 <w:rFonts w:asciiTheme="majorHAnsi" w:eastAsia="FangSong" w:hAnsiTheme="majorHAnsi" w:cstheme="majorHAnsi"/>
               </w:rPr>
             </w:pPr>
-            <w:proofErr w:type="spellStart"/>
-            <w:r>
-              <w:rPr>
-                <w:rFonts w:asciiTheme="majorHAnsi" w:eastAsia="FangSong" w:hAnsiTheme="majorHAnsi" w:cstheme="majorHAnsi"/>
-              </w:rPr>
-              <w:t>PyTorch</w:t>
-            </w:r>
-            <w:proofErr w:type="spellEnd"/>
-            <w:r>
-              <w:rPr>
-                <w:rFonts w:asciiTheme="majorHAnsi" w:eastAsia="FangSong" w:hAnsiTheme="majorHAnsi" w:cstheme="majorHAnsi"/>
-              </w:rPr>
-              <w:t xml:space="preserve">, Sci-kit Learn, </w:t>
+            <w:r>
+              <w:rPr>
+                <w:rFonts w:asciiTheme="majorHAnsi" w:eastAsia="FangSong" w:hAnsiTheme="majorHAnsi" w:cstheme="majorHAnsi"/>
+              </w:rPr>
+              <w:t xml:space="preserve">PyTorch, Sci-kit Learn, </w:t>
             </w:r>
             <w:r>
               <w:rPr>
@@ -5020,70 +4898,26 @@
               <w:rPr>
                 <w:rFonts w:asciiTheme="majorHAnsi" w:eastAsia="FangSong" w:hAnsiTheme="majorHAnsi" w:cstheme="majorHAnsi"/>
               </w:rPr>
-              <w:t xml:space="preserve">Spark, </w:t>
-            </w:r>
-            <w:proofErr w:type="spellStart"/>
-            <w:r>
-              <w:rPr>
-                <w:rFonts w:asciiTheme="majorHAnsi" w:eastAsia="FangSong" w:hAnsiTheme="majorHAnsi" w:cstheme="majorHAnsi"/>
-              </w:rPr>
-              <w:t>Keras</w:t>
-            </w:r>
-            <w:proofErr w:type="spellEnd"/>
+              <w:t xml:space="preserve">Spark, Keras, Tensorflow, Hive, Hadoop, MLlib, </w:t>
+            </w:r>
+            <w:r>
+              <w:rPr>
+                <w:rFonts w:asciiTheme="majorHAnsi" w:eastAsia="FangSong" w:hAnsiTheme="majorHAnsi" w:cstheme="majorHAnsi"/>
+              </w:rPr>
+              <w:t>Matplotlib, Seaborn library, Looker</w:t>
+            </w:r>
             <w:r>
               <w:rPr>
                 <w:rFonts w:asciiTheme="majorHAnsi" w:eastAsia="FangSong" w:hAnsiTheme="majorHAnsi" w:cstheme="majorHAnsi"/>
               </w:rPr>
               <w:t xml:space="preserve">, </w:t>
             </w:r>
-            <w:proofErr w:type="spellStart"/>
-            <w:r>
-              <w:rPr>
-                <w:rFonts w:asciiTheme="majorHAnsi" w:eastAsia="FangSong" w:hAnsiTheme="majorHAnsi" w:cstheme="majorHAnsi"/>
-              </w:rPr>
-              <w:t>Tensorflow</w:t>
-            </w:r>
-            <w:proofErr w:type="spellEnd"/>
-            <w:r>
-              <w:rPr>
-                <w:rFonts w:asciiTheme="majorHAnsi" w:eastAsia="FangSong" w:hAnsiTheme="majorHAnsi" w:cstheme="majorHAnsi"/>
-              </w:rPr>
-              <w:t xml:space="preserve">, Hive, Hadoop, </w:t>
-            </w:r>
-            <w:proofErr w:type="spellStart"/>
-            <w:r>
-              <w:rPr>
-                <w:rFonts w:asciiTheme="majorHAnsi" w:eastAsia="FangSong" w:hAnsiTheme="majorHAnsi" w:cstheme="majorHAnsi"/>
-              </w:rPr>
-              <w:t>MLlib</w:t>
-            </w:r>
-            <w:proofErr w:type="spellEnd"/>
-            <w:r>
-              <w:rPr>
-                <w:rFonts w:asciiTheme="majorHAnsi" w:eastAsia="FangSong" w:hAnsiTheme="majorHAnsi" w:cstheme="majorHAnsi"/>
-              </w:rPr>
-              <w:t xml:space="preserve">, </w:t>
-            </w:r>
-            <w:r>
-              <w:rPr>
-                <w:rFonts w:asciiTheme="majorHAnsi" w:eastAsia="FangSong" w:hAnsiTheme="majorHAnsi" w:cstheme="majorHAnsi"/>
-              </w:rPr>
-              <w:t>Matplotlib, Seaborn library, Looker</w:t>
-            </w:r>
-            <w:r>
-              <w:rPr>
-                <w:rFonts w:asciiTheme="majorHAnsi" w:eastAsia="FangSong" w:hAnsiTheme="majorHAnsi" w:cstheme="majorHAnsi"/>
-              </w:rPr>
-              <w:t xml:space="preserve">, </w:t>
-            </w:r>
-            <w:proofErr w:type="spellStart"/>
             <w:r>
               <w:rPr>
                 <w:rFonts w:asciiTheme="majorHAnsi" w:eastAsia="FangSong" w:hAnsiTheme="majorHAnsi" w:cstheme="majorHAnsi"/>
               </w:rPr>
               <w:t>LookML</w:t>
             </w:r>
-            <w:proofErr w:type="spellEnd"/>
             <w:r>
               <w:rPr>
                 <w:rFonts w:asciiTheme="majorHAnsi" w:eastAsia="FangSong" w:hAnsiTheme="majorHAnsi" w:cstheme="majorHAnsi"/>
@@ -5146,21 +4980,7 @@
               <w:rPr>
                 <w:rFonts w:asciiTheme="majorHAnsi" w:eastAsia="FangSong" w:hAnsiTheme="majorHAnsi" w:cstheme="majorHAnsi"/>
               </w:rPr>
-              <w:t xml:space="preserve">Google </w:t>
-            </w:r>
-            <w:proofErr w:type="spellStart"/>
-            <w:r>
-              <w:rPr>
-                <w:rFonts w:asciiTheme="majorHAnsi" w:eastAsia="FangSong" w:hAnsiTheme="majorHAnsi" w:cstheme="majorHAnsi"/>
-              </w:rPr>
-              <w:t>Dataproc</w:t>
-            </w:r>
-            <w:proofErr w:type="spellEnd"/>
-            <w:r>
-              <w:rPr>
-                <w:rFonts w:asciiTheme="majorHAnsi" w:eastAsia="FangSong" w:hAnsiTheme="majorHAnsi" w:cstheme="majorHAnsi"/>
-              </w:rPr>
-              <w:t xml:space="preserve">, Google Compute Engine, Google Cloud Storage, Google Cloud SQL, Google Big Query, </w:t>
+              <w:t xml:space="preserve">Google Dataproc, Google Compute Engine, Google Cloud Storage, Google Cloud SQL, Google Big Query, </w:t>
             </w:r>
             <w:r>
               <w:rPr>
@@ -5206,21 +5026,7 @@
               <w:rPr>
                 <w:rFonts w:asciiTheme="majorHAnsi" w:eastAsia="FangSong" w:hAnsiTheme="majorHAnsi" w:cstheme="majorHAnsi"/>
               </w:rPr>
-              <w:t xml:space="preserve">Google </w:t>
-            </w:r>
-            <w:proofErr w:type="spellStart"/>
-            <w:r>
-              <w:rPr>
-                <w:rFonts w:asciiTheme="majorHAnsi" w:eastAsia="FangSong" w:hAnsiTheme="majorHAnsi" w:cstheme="majorHAnsi"/>
-              </w:rPr>
-              <w:t>BigQuery</w:t>
-            </w:r>
-            <w:proofErr w:type="spellEnd"/>
-            <w:r>
-              <w:rPr>
-                <w:rFonts w:asciiTheme="majorHAnsi" w:eastAsia="FangSong" w:hAnsiTheme="majorHAnsi" w:cstheme="majorHAnsi"/>
-              </w:rPr>
-              <w:t xml:space="preserve"> Table, </w:t>
+              <w:t xml:space="preserve">Google BigQuery Table, </w:t>
             </w:r>
             <w:r>
               <w:rPr>
@@ -5280,33 +5086,11 @@
                 <w:rFonts w:asciiTheme="majorHAnsi" w:eastAsia="FangSong" w:hAnsiTheme="majorHAnsi" w:cstheme="majorHAnsi"/>
               </w:rPr>
             </w:pPr>
-            <w:proofErr w:type="spellStart"/>
-            <w:r>
-              <w:rPr>
-                <w:rFonts w:asciiTheme="majorHAnsi" w:eastAsia="FangSong" w:hAnsiTheme="majorHAnsi" w:cstheme="majorHAnsi"/>
-              </w:rPr>
-              <w:t>Jupyter</w:t>
-            </w:r>
-            <w:proofErr w:type="spellEnd"/>
-            <w:r>
-              <w:rPr>
-                <w:rFonts w:asciiTheme="majorHAnsi" w:eastAsia="FangSong" w:hAnsiTheme="majorHAnsi" w:cstheme="majorHAnsi"/>
-              </w:rPr>
-              <w:t xml:space="preserve"> Notebook, Google </w:t>
-            </w:r>
-            <w:proofErr w:type="spellStart"/>
-            <w:r>
-              <w:rPr>
-                <w:rFonts w:asciiTheme="majorHAnsi" w:eastAsia="FangSong" w:hAnsiTheme="majorHAnsi" w:cstheme="majorHAnsi"/>
-              </w:rPr>
-              <w:t>Colab</w:t>
-            </w:r>
-            <w:proofErr w:type="spellEnd"/>
-            <w:r>
-              <w:rPr>
-                <w:rFonts w:asciiTheme="majorHAnsi" w:eastAsia="FangSong" w:hAnsiTheme="majorHAnsi" w:cstheme="majorHAnsi"/>
-              </w:rPr>
-              <w:t>, PL/SQL Developer, Git</w:t>
+            <w:r>
+              <w:rPr>
+                <w:rFonts w:asciiTheme="majorHAnsi" w:eastAsia="FangSong" w:hAnsiTheme="majorHAnsi" w:cstheme="majorHAnsi"/>
+              </w:rPr>
+              <w:t>Jupyter Notebook, Google Colab, PL/SQL Developer, Git</w:t>
             </w:r>
           </w:p>
         </w:tc>
@@ -5446,23 +5230,13 @@
                 <w:szCs w:val="22"/>
               </w:rPr>
             </w:pPr>
-            <w:proofErr w:type="gramStart"/>
-            <w:r>
-              <w:rPr>
-                <w:rFonts w:asciiTheme="majorHAnsi" w:eastAsia="FangSong" w:hAnsiTheme="majorHAnsi" w:cstheme="majorHAnsi"/>
-                <w:sz w:val="22"/>
-                <w:szCs w:val="22"/>
-              </w:rPr>
-              <w:t>Masters</w:t>
-            </w:r>
-            <w:proofErr w:type="gramEnd"/>
-            <w:r>
-              <w:rPr>
-                <w:rFonts w:asciiTheme="majorHAnsi" w:eastAsia="FangSong" w:hAnsiTheme="majorHAnsi" w:cstheme="majorHAnsi"/>
-                <w:sz w:val="22"/>
-                <w:szCs w:val="22"/>
-              </w:rPr>
-              <w:t xml:space="preserve"> Professional Studies</w:t>
+            <w:r>
+              <w:rPr>
+                <w:rFonts w:asciiTheme="majorHAnsi" w:eastAsia="FangSong" w:hAnsiTheme="majorHAnsi" w:cstheme="majorHAnsi"/>
+                <w:sz w:val="22"/>
+                <w:szCs w:val="22"/>
+              </w:rPr>
+              <w:t>Masters Professional Studies</w:t>
             </w:r>
           </w:p>
         </w:tc>
@@ -5749,23 +5523,13 @@
         </w:rPr>
         <w:t xml:space="preserve">: </w:t>
       </w:r>
-      <w:proofErr w:type="spellStart"/>
       <w:r>
         <w:rPr>
           <w:rFonts w:asciiTheme="majorHAnsi" w:eastAsia="FangSong" w:hAnsiTheme="majorHAnsi" w:cstheme="majorHAnsi"/>
           <w:sz w:val="22"/>
           <w:szCs w:val="22"/>
         </w:rPr>
-        <w:t>QABot</w:t>
-      </w:r>
-      <w:proofErr w:type="spellEnd"/>
-      <w:r>
-        <w:rPr>
-          <w:rFonts w:asciiTheme="majorHAnsi" w:eastAsia="FangSong" w:hAnsiTheme="majorHAnsi" w:cstheme="majorHAnsi"/>
-          <w:sz w:val="22"/>
-          <w:szCs w:val="22"/>
-        </w:rPr>
-        <w:t>: A Chatbot for Open Question Answering using Neural Networks</w:t>
+        <w:t>QABot: A Chatbot for Open Question Answering using Neural Networks</w:t>
       </w:r>
     </w:p>
     <w:p>
@@ -5800,18 +5564,8 @@
           <w:sz w:val="22"/>
           <w:szCs w:val="22"/>
         </w:rPr>
-        <w:t xml:space="preserve">Ergun </w:t>
+        <w:t>Ergun Simsek</w:t>
       </w:r>
-      <w:proofErr w:type="spellStart"/>
-      <w:r>
-        <w:rPr>
-          <w:rFonts w:asciiTheme="majorHAnsi" w:eastAsia="FangSong" w:hAnsiTheme="majorHAnsi" w:cstheme="majorHAnsi"/>
-          <w:sz w:val="22"/>
-          <w:szCs w:val="22"/>
-        </w:rPr>
-        <w:t>Simsek</w:t>
-      </w:r>
-      <w:proofErr w:type="spellEnd"/>
       <w:r>
         <w:rPr>
           <w:rFonts w:asciiTheme="majorHAnsi" w:eastAsia="FangSong" w:hAnsiTheme="majorHAnsi" w:cstheme="majorHAnsi"/>
@@ -5934,7 +5688,6 @@
                 <w:szCs w:val="22"/>
               </w:rPr>
             </w:pPr>
-            <w:proofErr w:type="spellStart"/>
             <w:r>
               <w:rPr>
                 <w:rFonts w:asciiTheme="majorHAnsi" w:eastAsia="FangSong" w:hAnsiTheme="majorHAnsi" w:cstheme="majorHAnsi"/>
@@ -5942,9 +5695,46 @@
                 <w:sz w:val="22"/>
                 <w:szCs w:val="22"/>
               </w:rPr>
+              <w:t>QABot: A Chatbot for Open Question Answering using Neural Networks</w:t>
+            </w:r>
+          </w:p>
+          <w:p>
+            <w:pPr>
+              <w:spacing w:after="120"/>
+              <w:rPr>
+                <w:rFonts w:asciiTheme="majorHAnsi" w:eastAsia="FangSong" w:hAnsiTheme="majorHAnsi" w:cstheme="majorHAnsi"/>
+                <w:color w:val="000000"/>
+                <w:sz w:val="22"/>
+                <w:szCs w:val="22"/>
+              </w:rPr>
+            </w:pPr>
+            <w:r>
+              <w:rPr>
+                <w:rFonts w:asciiTheme="majorHAnsi" w:eastAsia="FangSong" w:hAnsiTheme="majorHAnsi" w:cstheme="majorHAnsi"/>
+                <w:color w:val="000000"/>
+                <w:sz w:val="22"/>
+                <w:szCs w:val="22"/>
+              </w:rPr>
+              <w:t xml:space="preserve">Built </w:t>
+            </w:r>
+            <w:r>
+              <w:rPr>
+                <w:rFonts w:asciiTheme="majorHAnsi" w:eastAsia="FangSong" w:hAnsiTheme="majorHAnsi" w:cstheme="majorHAnsi"/>
+                <w:color w:val="000000"/>
+                <w:sz w:val="22"/>
+                <w:szCs w:val="22"/>
+              </w:rPr>
+              <w:t>“</w:t>
+            </w:r>
+            <w:r>
+              <w:rPr>
+                <w:rFonts w:asciiTheme="majorHAnsi" w:eastAsia="FangSong" w:hAnsiTheme="majorHAnsi" w:cstheme="majorHAnsi"/>
+                <w:color w:val="000000"/>
+                <w:sz w:val="22"/>
+                <w:szCs w:val="22"/>
+              </w:rPr>
               <w:t>QABot</w:t>
             </w:r>
-            <w:proofErr w:type="spellEnd"/>
             <w:r>
               <w:rPr>
                 <w:rFonts w:asciiTheme="majorHAnsi" w:eastAsia="FangSong" w:hAnsiTheme="majorHAnsi" w:cstheme="majorHAnsi"/>
@@ -5952,85 +5742,16 @@
                 <w:sz w:val="22"/>
                 <w:szCs w:val="22"/>
               </w:rPr>
-              <w:t>: A Chatbot for Open Question Answering using Neural Networks</w:t>
-            </w:r>
-          </w:p>
-          <w:p>
-            <w:pPr>
-              <w:spacing w:after="120"/>
+              <w:t>”</w:t>
+            </w:r>
+            <w:r>
               <w:rPr>
                 <w:rFonts w:asciiTheme="majorHAnsi" w:eastAsia="FangSong" w:hAnsiTheme="majorHAnsi" w:cstheme="majorHAnsi"/>
                 <w:color w:val="000000"/>
                 <w:sz w:val="22"/>
                 <w:szCs w:val="22"/>
               </w:rPr>
-            </w:pPr>
-            <w:r>
-              <w:rPr>
-                <w:rFonts w:asciiTheme="majorHAnsi" w:eastAsia="FangSong" w:hAnsiTheme="majorHAnsi" w:cstheme="majorHAnsi"/>
-                <w:color w:val="000000"/>
-                <w:sz w:val="22"/>
-                <w:szCs w:val="22"/>
-              </w:rPr>
-              <w:t xml:space="preserve">Built </w:t>
-            </w:r>
-            <w:r>
-              <w:rPr>
-                <w:rFonts w:asciiTheme="majorHAnsi" w:eastAsia="FangSong" w:hAnsiTheme="majorHAnsi" w:cstheme="majorHAnsi"/>
-                <w:color w:val="000000"/>
-                <w:sz w:val="22"/>
-                <w:szCs w:val="22"/>
-              </w:rPr>
-              <w:t>“</w:t>
-            </w:r>
-            <w:proofErr w:type="spellStart"/>
-            <w:r>
-              <w:rPr>
-                <w:rFonts w:asciiTheme="majorHAnsi" w:eastAsia="FangSong" w:hAnsiTheme="majorHAnsi" w:cstheme="majorHAnsi"/>
-                <w:color w:val="000000"/>
-                <w:sz w:val="22"/>
-                <w:szCs w:val="22"/>
-              </w:rPr>
-              <w:t>QABot</w:t>
-            </w:r>
-            <w:proofErr w:type="spellEnd"/>
-            <w:r>
-              <w:rPr>
-                <w:rFonts w:asciiTheme="majorHAnsi" w:eastAsia="FangSong" w:hAnsiTheme="majorHAnsi" w:cstheme="majorHAnsi"/>
-                <w:color w:val="000000"/>
-                <w:sz w:val="22"/>
-                <w:szCs w:val="22"/>
-              </w:rPr>
-              <w:t>”</w:t>
-            </w:r>
-            <w:r>
-              <w:rPr>
-                <w:rFonts w:asciiTheme="majorHAnsi" w:eastAsia="FangSong" w:hAnsiTheme="majorHAnsi" w:cstheme="majorHAnsi"/>
-                <w:color w:val="000000"/>
-                <w:sz w:val="22"/>
-                <w:szCs w:val="22"/>
-              </w:rPr>
-              <w:t xml:space="preserve">, a Chatbot using the sequence-to-sequence Deep Learning model that utilizes the Encoder Decoder Neural Network architecture combined with Attention Mechanism to answer user search queries. Created a model by training a Deep Neural using the </w:t>
-            </w:r>
-            <w:proofErr w:type="spellStart"/>
-            <w:r>
-              <w:rPr>
-                <w:rFonts w:asciiTheme="majorHAnsi" w:eastAsia="FangSong" w:hAnsiTheme="majorHAnsi" w:cstheme="majorHAnsi"/>
-                <w:color w:val="000000"/>
-                <w:sz w:val="22"/>
-                <w:szCs w:val="22"/>
-              </w:rPr>
-              <w:t>PyTorch</w:t>
-            </w:r>
-            <w:proofErr w:type="spellEnd"/>
-            <w:r>
-              <w:rPr>
-                <w:rFonts w:asciiTheme="majorHAnsi" w:eastAsia="FangSong" w:hAnsiTheme="majorHAnsi" w:cstheme="majorHAnsi"/>
-                <w:color w:val="000000"/>
-                <w:sz w:val="22"/>
-                <w:szCs w:val="22"/>
-              </w:rPr>
-              <w:t xml:space="preserve"> Deep Learning Framework. Used the Seq2Seq algorithm that trains a Denoising Auto-Encoder over sequences. Used Recurrent Neural Network architecture that are better at dealing with text sequences. Used a randomized algorithm to choose between Teacher Forcing and Auto-Regressive approaches for model training and Auto-Regressive approach for model evaluation. Additionally, used BERT (Bidirectional Encoder Representations from Transformers) for tokenization and combined Transformer and GPT-2 for model fine tuning.</w:t>
+              <w:t>, a Chatbot using the sequence-to-sequence Deep Learning model that utilizes the Encoder Decoder Neural Network architecture combined with Attention Mechanism to answer user search queries. Created a model by training a Deep Neural using the PyTorch Deep Learning Framework. Used the Seq2Seq algorithm that trains a Denoising Auto-Encoder over sequences. Used Recurrent Neural Network architecture that are better at dealing with text sequences. Used a randomized algorithm to choose between Teacher Forcing and Auto-Regressive approaches for model training and Auto-Regressive approach for model evaluation. Additionally, used BERT (Bidirectional Encoder Representations from Transformers) for tokenization and combined Transformer and GPT-2 for model fine tuning.</w:t>
             </w:r>
             <w:hyperlink r:id="rId9" w:tgtFrame="_blank" w:history="1"/>
           </w:p>
@@ -6118,78 +5839,27 @@
                 <w:sz w:val="22"/>
                 <w:szCs w:val="22"/>
               </w:rPr>
-              <w:t xml:space="preserve">Image to image translation using </w:t>
-            </w:r>
-            <w:proofErr w:type="spellStart"/>
-            <w:r>
+              <w:t>Image to image translation using CycleGAN</w:t>
+            </w:r>
+          </w:p>
+          <w:p>
+            <w:pPr>
+              <w:spacing w:after="120"/>
               <w:rPr>
                 <w:rFonts w:asciiTheme="majorHAnsi" w:eastAsia="FangSong" w:hAnsiTheme="majorHAnsi" w:cstheme="majorHAnsi"/>
                 <w:color w:val="000000"/>
                 <w:sz w:val="22"/>
                 <w:szCs w:val="22"/>
               </w:rPr>
-              <w:t>CycleGAN</w:t>
-            </w:r>
-            <w:proofErr w:type="spellEnd"/>
-          </w:p>
-          <w:p>
-            <w:pPr>
-              <w:spacing w:after="120"/>
+            </w:pPr>
+            <w:r>
               <w:rPr>
                 <w:rFonts w:asciiTheme="majorHAnsi" w:eastAsia="FangSong" w:hAnsiTheme="majorHAnsi" w:cstheme="majorHAnsi"/>
                 <w:color w:val="000000"/>
                 <w:sz w:val="22"/>
                 <w:szCs w:val="22"/>
               </w:rPr>
-            </w:pPr>
-            <w:r>
-              <w:rPr>
-                <w:rFonts w:asciiTheme="majorHAnsi" w:eastAsia="FangSong" w:hAnsiTheme="majorHAnsi" w:cstheme="majorHAnsi"/>
-                <w:color w:val="000000"/>
-                <w:sz w:val="22"/>
-                <w:szCs w:val="22"/>
-              </w:rPr>
-              <w:t xml:space="preserve">Implemented </w:t>
-            </w:r>
-            <w:proofErr w:type="spellStart"/>
-            <w:r>
-              <w:rPr>
-                <w:rFonts w:asciiTheme="majorHAnsi" w:eastAsia="FangSong" w:hAnsiTheme="majorHAnsi" w:cstheme="majorHAnsi"/>
-                <w:color w:val="000000"/>
-                <w:sz w:val="22"/>
-                <w:szCs w:val="22"/>
-              </w:rPr>
-              <w:t>CycleGAN</w:t>
-            </w:r>
-            <w:proofErr w:type="spellEnd"/>
-            <w:r>
-              <w:rPr>
-                <w:rFonts w:asciiTheme="majorHAnsi" w:eastAsia="FangSong" w:hAnsiTheme="majorHAnsi" w:cstheme="majorHAnsi"/>
-                <w:color w:val="000000"/>
-                <w:sz w:val="22"/>
-                <w:szCs w:val="22"/>
-              </w:rPr>
-              <w:t xml:space="preserve"> for an image-to-image translation. Trained an unsupervised image translation model via the Generative Adversarial Network (GAN) architecture using unpaired collections of images from two different domains. </w:t>
-            </w:r>
-            <w:proofErr w:type="spellStart"/>
-            <w:r>
-              <w:rPr>
-                <w:rFonts w:asciiTheme="majorHAnsi" w:eastAsia="FangSong" w:hAnsiTheme="majorHAnsi" w:cstheme="majorHAnsi"/>
-                <w:color w:val="000000"/>
-                <w:sz w:val="22"/>
-                <w:szCs w:val="22"/>
-              </w:rPr>
-              <w:t>CycleGAN</w:t>
-            </w:r>
-            <w:proofErr w:type="spellEnd"/>
-            <w:r>
-              <w:rPr>
-                <w:rFonts w:asciiTheme="majorHAnsi" w:eastAsia="FangSong" w:hAnsiTheme="majorHAnsi" w:cstheme="majorHAnsi"/>
-                <w:color w:val="000000"/>
-                <w:sz w:val="22"/>
-                <w:szCs w:val="22"/>
-              </w:rPr>
-              <w:t xml:space="preserve"> has previously been demonstrated on a range of applications and I chose to perform object transfiguration with it. Transforming images of horses to zebras and then back from zebras to horses.</w:t>
+              <w:t>Implemented CycleGAN for an image-to-image translation. Trained an unsupervised image translation model via the Generative Adversarial Network (GAN) architecture using unpaired collections of images from two different domains. CycleGAN has previously been demonstrated on a range of applications and I chose to perform object transfiguration with it. Transforming images of horses to zebras and then back from zebras to horses.</w:t>
             </w:r>
           </w:p>
           <w:p>
@@ -6295,87 +5965,7 @@
                 <w:sz w:val="22"/>
                 <w:szCs w:val="22"/>
               </w:rPr>
-              <w:t xml:space="preserve">In this project, I worked on large real-time streaming data from Twitter. Performed analytics using </w:t>
-            </w:r>
-            <w:proofErr w:type="spellStart"/>
-            <w:r>
-              <w:rPr>
-                <w:rFonts w:asciiTheme="majorHAnsi" w:eastAsia="FangSong" w:hAnsiTheme="majorHAnsi" w:cstheme="majorHAnsi"/>
-                <w:color w:val="000000"/>
-                <w:sz w:val="22"/>
-                <w:szCs w:val="22"/>
-              </w:rPr>
-              <w:t>PySpark</w:t>
-            </w:r>
-            <w:proofErr w:type="spellEnd"/>
-            <w:r>
-              <w:rPr>
-                <w:rFonts w:asciiTheme="majorHAnsi" w:eastAsia="FangSong" w:hAnsiTheme="majorHAnsi" w:cstheme="majorHAnsi"/>
-                <w:color w:val="000000"/>
-                <w:sz w:val="22"/>
-                <w:szCs w:val="22"/>
-              </w:rPr>
-              <w:t xml:space="preserve"> and created visualizations. Created a </w:t>
-            </w:r>
-            <w:proofErr w:type="spellStart"/>
-            <w:r>
-              <w:rPr>
-                <w:rFonts w:asciiTheme="majorHAnsi" w:eastAsia="FangSong" w:hAnsiTheme="majorHAnsi" w:cstheme="majorHAnsi"/>
-                <w:color w:val="000000"/>
-                <w:sz w:val="22"/>
-                <w:szCs w:val="22"/>
-              </w:rPr>
-              <w:t>MyClassifier</w:t>
-            </w:r>
-            <w:proofErr w:type="spellEnd"/>
-            <w:r>
-              <w:rPr>
-                <w:rFonts w:asciiTheme="majorHAnsi" w:eastAsia="FangSong" w:hAnsiTheme="majorHAnsi" w:cstheme="majorHAnsi"/>
-                <w:color w:val="000000"/>
-                <w:sz w:val="22"/>
-                <w:szCs w:val="22"/>
-              </w:rPr>
-              <w:t xml:space="preserve"> sentiment classifier via Word2Vec model using Spark </w:t>
-            </w:r>
-            <w:proofErr w:type="spellStart"/>
-            <w:r>
-              <w:rPr>
-                <w:rFonts w:asciiTheme="majorHAnsi" w:eastAsia="FangSong" w:hAnsiTheme="majorHAnsi" w:cstheme="majorHAnsi"/>
-                <w:color w:val="000000"/>
-                <w:sz w:val="22"/>
-                <w:szCs w:val="22"/>
-              </w:rPr>
-              <w:t>MLlib</w:t>
-            </w:r>
-            <w:proofErr w:type="spellEnd"/>
-            <w:r>
-              <w:rPr>
-                <w:rFonts w:asciiTheme="majorHAnsi" w:eastAsia="FangSong" w:hAnsiTheme="majorHAnsi" w:cstheme="majorHAnsi"/>
-                <w:color w:val="000000"/>
-                <w:sz w:val="22"/>
-                <w:szCs w:val="22"/>
-              </w:rPr>
-              <w:t xml:space="preserve">. My project goal was to use </w:t>
-            </w:r>
-            <w:proofErr w:type="spellStart"/>
-            <w:r>
-              <w:rPr>
-                <w:rFonts w:asciiTheme="majorHAnsi" w:eastAsia="FangSong" w:hAnsiTheme="majorHAnsi" w:cstheme="majorHAnsi"/>
-                <w:color w:val="000000"/>
-                <w:sz w:val="22"/>
-                <w:szCs w:val="22"/>
-              </w:rPr>
-              <w:t>PySpark</w:t>
-            </w:r>
-            <w:proofErr w:type="spellEnd"/>
-            <w:r>
-              <w:rPr>
-                <w:rFonts w:asciiTheme="majorHAnsi" w:eastAsia="FangSong" w:hAnsiTheme="majorHAnsi" w:cstheme="majorHAnsi"/>
-                <w:color w:val="000000"/>
-                <w:sz w:val="22"/>
-                <w:szCs w:val="22"/>
-              </w:rPr>
-              <w:t>, a Big Data tool and perform analytics driven by the 6Vs of Big Data. This helped me because I anticipate that in a career in Big Data, I would eventually face challenges with petabyte-scale data I wanted to be prepared for that.</w:t>
+              <w:t>In this project, I worked on large real-time streaming data from Twitter. Performed analytics using PySpark and created visualizations. Created a MyClassifier sentiment classifier via Word2Vec model using Spark MLlib. My project goal was to use PySpark, a Big Data tool and perform analytics driven by the 6Vs of Big Data. This helped me because I anticipate that in a career in Big Data, I would eventually face challenges with petabyte-scale data I wanted to be prepared for that.</w:t>
             </w:r>
           </w:p>
           <w:p>
@@ -6461,27 +6051,7 @@
                 <w:sz w:val="22"/>
                 <w:szCs w:val="22"/>
               </w:rPr>
-              <w:t xml:space="preserve">Comparison of Word2vec and Doc2Vec model driven Sentiment Analysis using SVM, LR, </w:t>
-            </w:r>
-            <w:proofErr w:type="spellStart"/>
-            <w:r>
-              <w:rPr>
-                <w:rFonts w:asciiTheme="majorHAnsi" w:eastAsia="FangSong" w:hAnsiTheme="majorHAnsi" w:cstheme="majorHAnsi"/>
-                <w:color w:val="000000"/>
-                <w:sz w:val="22"/>
-                <w:szCs w:val="22"/>
-              </w:rPr>
-              <w:t>Keras</w:t>
-            </w:r>
-            <w:proofErr w:type="spellEnd"/>
-            <w:r>
-              <w:rPr>
-                <w:rFonts w:asciiTheme="majorHAnsi" w:eastAsia="FangSong" w:hAnsiTheme="majorHAnsi" w:cstheme="majorHAnsi"/>
-                <w:color w:val="000000"/>
-                <w:sz w:val="22"/>
-                <w:szCs w:val="22"/>
-              </w:rPr>
-              <w:t xml:space="preserve"> CNN, Bidirectional LSTM with and without pre-trained Word and Document Embeddings</w:t>
+              <w:t>Comparison of Word2vec and Doc2Vec model driven Sentiment Analysis using SVM, LR, Keras CNN, Bidirectional LSTM with and without pre-trained Word and Document Embeddings</w:t>
             </w:r>
           </w:p>
           <w:p>
@@ -6983,33 +6553,7 @@
                 <w:szCs w:val="22"/>
                 <w:shd w:val="clear" w:color="auto" w:fill="FFFFFF"/>
               </w:rPr>
-              <w:t>2020 IEEE 6th Intl Conference on Big Data Security on Cloud (</w:t>
-            </w:r>
-            <w:proofErr w:type="spellStart"/>
-            <w:r>
-              <w:rPr>
-                <w:rFonts w:asciiTheme="majorHAnsi" w:hAnsiTheme="majorHAnsi" w:cstheme="majorHAnsi"/>
-                <w:i/>
-                <w:iCs/>
-                <w:color w:val="222222"/>
-                <w:sz w:val="22"/>
-                <w:szCs w:val="22"/>
-                <w:shd w:val="clear" w:color="auto" w:fill="FFFFFF"/>
-              </w:rPr>
-              <w:t>BigDataSecurity</w:t>
-            </w:r>
-            <w:proofErr w:type="spellEnd"/>
-            <w:r>
-              <w:rPr>
-                <w:rFonts w:asciiTheme="majorHAnsi" w:hAnsiTheme="majorHAnsi" w:cstheme="majorHAnsi"/>
-                <w:i/>
-                <w:iCs/>
-                <w:color w:val="222222"/>
-                <w:sz w:val="22"/>
-                <w:szCs w:val="22"/>
-                <w:shd w:val="clear" w:color="auto" w:fill="FFFFFF"/>
-              </w:rPr>
-              <w:t>), IEEE Intl Conference on High Performance and Smart Computing</w:t>
+              <w:t>2020 IEEE 6th Intl Conference on Big Data Security on Cloud (BigDataSecurity), IEEE Intl Conference on High Performance and Smart Computing</w:t>
             </w:r>
             <w:r>
               <w:rPr>

</xml_diff>